<commit_message>
Fixed link page formatting, as well as broken website links
</commit_message>
<xml_diff>
--- a/PersonalSite/wwwroot/forms/UpdatedResume.docx
+++ b/PersonalSite/wwwroot/forms/UpdatedResume.docx
@@ -48,7 +48,16 @@
           <w:sz w:val="24"/>
           <w:szCs w:val="24"/>
         </w:rPr>
-        <w:t>ypool01@wsc.edu</w:t>
+        <w:t>ypool01@</w:t>
+      </w:r>
+      <w:r>
+        <w:rPr>
+          <w:rFonts w:cstheme="minorHAnsi"/>
+          <w:color w:val="auto"/>
+          <w:sz w:val="24"/>
+          <w:szCs w:val="24"/>
+        </w:rPr>
+        <w:t>gmail.com</w:t>
       </w:r>
       <w:r>
         <w:rPr>
@@ -653,29 +662,7 @@
                 <w:sz w:val="22"/>
                 <w:szCs w:val="22"/>
               </w:rPr>
-              <w:t xml:space="preserve">  </w:t>
-            </w:r>
-            <w:r>
-              <w:rPr>
-                <w:rFonts w:cstheme="minorBidi"/>
-                <w:b w:val="0"/>
-                <w:caps w:val="0"/>
-                <w:color w:val="auto"/>
-                <w:sz w:val="22"/>
-                <w:szCs w:val="22"/>
-              </w:rPr>
-              <w:t xml:space="preserve">Azure Data Studio, </w:t>
-            </w:r>
-            <w:r>
-              <w:rPr>
-                <w:rFonts w:cstheme="minorBidi"/>
-                <w:b w:val="0"/>
-                <w:caps w:val="0"/>
-                <w:color w:val="auto"/>
-                <w:sz w:val="22"/>
-                <w:szCs w:val="22"/>
-              </w:rPr>
-              <w:t>Visual Studio, Visual Studio Code, SSMS</w:t>
+              <w:t xml:space="preserve">  Visual Studio, Visual Studio Code, SSMS</w:t>
             </w:r>
             <w:r>
               <w:rPr>
@@ -911,6 +898,78 @@
                 <w:color w:val="auto"/>
               </w:rPr>
               <w:t>:  Created a secure application for managing product data. Application is built to simulate an online store front with a shopping cart. Administrators have the ability to manage product, category and vendor data.</w:t>
+            </w:r>
+          </w:p>
+          <w:p>
+            <w:pPr>
+              <w:pStyle w:val="ListBullet"/>
+              <w:numPr>
+                <w:ilvl w:val="0"/>
+                <w:numId w:val="2"/>
+              </w:numPr>
+              <w:ind w:left="720"/>
+              <w:contextualSpacing/>
+              <w:rPr>
+                <w:rFonts w:cstheme="minorHAnsi"/>
+                <w:color w:val="auto"/>
+              </w:rPr>
+            </w:pPr>
+            <w:proofErr w:type="spellStart"/>
+            <w:r>
+              <w:rPr>
+                <w:rFonts w:cstheme="minorHAnsi"/>
+                <w:b/>
+                <w:bCs/>
+                <w:color w:val="auto"/>
+              </w:rPr>
+              <w:t>ToDo</w:t>
+            </w:r>
+            <w:proofErr w:type="spellEnd"/>
+            <w:r>
+              <w:rPr>
+                <w:rFonts w:cstheme="minorHAnsi"/>
+                <w:b/>
+                <w:bCs/>
+                <w:color w:val="auto"/>
+              </w:rPr>
+              <w:t xml:space="preserve"> React</w:t>
+            </w:r>
+            <w:r>
+              <w:rPr>
+                <w:rFonts w:cstheme="minorHAnsi"/>
+                <w:color w:val="auto"/>
+              </w:rPr>
+              <w:t xml:space="preserve"> </w:t>
+            </w:r>
+            <w:r>
+              <w:rPr>
+                <w:rFonts w:cstheme="minorHAnsi"/>
+                <w:b/>
+                <w:bCs/>
+                <w:color w:val="auto"/>
+              </w:rPr>
+              <w:t>App</w:t>
+            </w:r>
+            <w:r>
+              <w:rPr>
+                <w:rFonts w:cstheme="minorHAnsi"/>
+                <w:color w:val="auto"/>
+              </w:rPr>
+              <w:t>:</w:t>
+            </w:r>
+            <w:r>
+              <w:rPr>
+                <w:rFonts w:cstheme="minorHAnsi"/>
+                <w:color w:val="auto"/>
+              </w:rPr>
+              <w:t xml:space="preserve"> </w:t>
+            </w:r>
+            <w:r>
+              <w:rPr>
+                <w:rFonts w:cstheme="minorHAnsi"/>
+                <w:color w:val="auto"/>
+              </w:rPr>
+              <w:t>Created an application using React JS to access and display data from an API. Application has two pages, one to show and manipulate tasks needing done, and one to show and manipulate the tasks categories.</w:t>
             </w:r>
           </w:p>
           <w:p>
@@ -1206,6 +1265,7 @@
                 <w:rFonts w:cstheme="minorHAnsi"/>
                 <w:color w:val="auto"/>
               </w:rPr>
+              <w:lastRenderedPageBreak/>
               <w:t>Source Control</w:t>
             </w:r>
             <w:r>
@@ -1290,6 +1350,7 @@
                 <w:rFonts w:cstheme="minorHAnsi"/>
                 <w:color w:val="auto"/>
               </w:rPr>
+              <w:lastRenderedPageBreak/>
               <w:t>Website Deployment</w:t>
             </w:r>
           </w:p>
@@ -1330,6 +1391,7 @@
                 <w:rFonts w:cstheme="minorHAnsi"/>
                 <w:color w:val="auto"/>
               </w:rPr>
+              <w:lastRenderedPageBreak/>
               <w:t>Code Review</w:t>
             </w:r>
           </w:p>
@@ -1382,7 +1444,6 @@
                 <w:sz w:val="28"/>
                 <w:szCs w:val="28"/>
               </w:rPr>
-              <w:lastRenderedPageBreak/>
               <w:t>WORK EXPERIENCE</w:t>
             </w:r>
           </w:p>
@@ -4015,7 +4076,9 @@
   </w:compat>
   <w:rsids>
     <w:rsidRoot w:val="00621E82"/>
+    <w:rsid w:val="00066992"/>
     <w:rsid w:val="00390FDC"/>
+    <w:rsid w:val="00444FA6"/>
     <w:rsid w:val="00464537"/>
     <w:rsid w:val="004F1CF6"/>
     <w:rsid w:val="00516AC2"/>
@@ -4024,6 +4087,7 @@
     <w:rsid w:val="00584E94"/>
     <w:rsid w:val="005B6FEC"/>
     <w:rsid w:val="00621E82"/>
+    <w:rsid w:val="007568F2"/>
     <w:rsid w:val="007962F3"/>
     <w:rsid w:val="00860D4F"/>
     <w:rsid w:val="008E200A"/>
@@ -4793,22 +4857,15 @@
 </file>
 
 <file path=customXml/item1.xml><?xml version="1.0" encoding="utf-8"?>
-<p:properties xmlns:p="http://schemas.microsoft.com/office/2006/metadata/properties" xmlns:xsi="http://www.w3.org/2001/XMLSchema-instance" xmlns:pc="http://schemas.microsoft.com/office/infopath/2007/PartnerControls">
-  <documentManagement>
-    <TaxCatchAll xmlns="96ccb78f-2c76-4bb0-b01a-5f3bed61ee12" xsi:nil="true"/>
-    <e7c51781ca1c44b890c7d0398102e135 xmlns="96ccb78f-2c76-4bb0-b01a-5f3bed61ee12">
-      <Terms xmlns="http://schemas.microsoft.com/office/infopath/2007/PartnerControls"/>
-    </e7c51781ca1c44b890c7d0398102e135>
-    <Program xmlns="6db68e30-40e2-4575-a5f2-4080fd64424d">FSWD</Program>
-  </documentManagement>
-</p:properties>
+<?mso-contentType ?>
+<FormTemplates xmlns="http://schemas.microsoft.com/sharepoint/v3/contenttype/forms">
+  <Display>DocumentLibraryForm</Display>
+  <Edit>DocumentLibraryForm</Edit>
+  <New>DocumentLibraryForm</New>
+</FormTemplates>
 </file>
 
 <file path=customXml/item2.xml><?xml version="1.0" encoding="utf-8"?>
-<b:Sources xmlns:b="http://schemas.openxmlformats.org/officeDocument/2006/bibliography" xmlns="http://schemas.openxmlformats.org/officeDocument/2006/bibliography" SelectedStyle="\APASixthEditionOfficeOnline.xsl" StyleName="APA" Version="6"/>
-</file>
-
-<file path=customXml/item3.xml><?xml version="1.0" encoding="utf-8"?>
 <ct:contentTypeSchema xmlns:ct="http://schemas.microsoft.com/office/2006/metadata/contentType" xmlns:ma="http://schemas.microsoft.com/office/2006/metadata/properties/metaAttributes" ct:_="" ma:_="" ma:contentTypeName="Document" ma:contentTypeID="0x010100FAB143FBE78F604B844632F36D3F8001" ma:contentTypeVersion="13" ma:contentTypeDescription="Create a new document." ma:contentTypeScope="" ma:versionID="4ff364d3f029bce2af472e5b2d36bffb">
   <xsd:schema xmlns:xsd="http://www.w3.org/2001/XMLSchema" xmlns:xs="http://www.w3.org/2001/XMLSchema" xmlns:p="http://schemas.microsoft.com/office/2006/metadata/properties" xmlns:ns2="6db68e30-40e2-4575-a5f2-4080fd64424d" xmlns:ns3="96ccb78f-2c76-4bb0-b01a-5f3bed61ee12" xmlns:ns4="921a3a61-ffed-4cf2-a446-859cca2c8ecb" targetNamespace="http://schemas.microsoft.com/office/2006/metadata/properties" ma:root="true" ma:fieldsID="965596a69a68c483c6a905e0940d3429" ns2:_="" ns3:_="" ns4:_="">
     <xsd:import namespace="6db68e30-40e2-4575-a5f2-4080fd64424d"/>
@@ -5022,35 +5079,31 @@
 </ct:contentTypeSchema>
 </file>
 
+<file path=customXml/item3.xml><?xml version="1.0" encoding="utf-8"?>
+<b:Sources xmlns:b="http://schemas.openxmlformats.org/officeDocument/2006/bibliography" xmlns="http://schemas.openxmlformats.org/officeDocument/2006/bibliography" SelectedStyle="\APASixthEditionOfficeOnline.xsl" StyleName="APA" Version="6"/>
+</file>
+
 <file path=customXml/item4.xml><?xml version="1.0" encoding="utf-8"?>
-<?mso-contentType ?>
-<FormTemplates xmlns="http://schemas.microsoft.com/sharepoint/v3/contenttype/forms">
-  <Display>DocumentLibraryForm</Display>
-  <Edit>DocumentLibraryForm</Edit>
-  <New>DocumentLibraryForm</New>
-</FormTemplates>
+<p:properties xmlns:p="http://schemas.microsoft.com/office/2006/metadata/properties" xmlns:xsi="http://www.w3.org/2001/XMLSchema-instance" xmlns:pc="http://schemas.microsoft.com/office/infopath/2007/PartnerControls">
+  <documentManagement>
+    <TaxCatchAll xmlns="96ccb78f-2c76-4bb0-b01a-5f3bed61ee12" xsi:nil="true"/>
+    <e7c51781ca1c44b890c7d0398102e135 xmlns="96ccb78f-2c76-4bb0-b01a-5f3bed61ee12">
+      <Terms xmlns="http://schemas.microsoft.com/office/infopath/2007/PartnerControls"/>
+    </e7c51781ca1c44b890c7d0398102e135>
+    <Program xmlns="6db68e30-40e2-4575-a5f2-4080fd64424d">FSWD</Program>
+  </documentManagement>
+</p:properties>
 </file>
 
 <file path=customXml/itemProps1.xml><?xml version="1.0" encoding="utf-8"?>
-<ds:datastoreItem xmlns:ds="http://schemas.openxmlformats.org/officeDocument/2006/customXml" ds:itemID="{444C2919-4422-40F1-8AF7-C6BF22CE75E8}">
+<ds:datastoreItem xmlns:ds="http://schemas.openxmlformats.org/officeDocument/2006/customXml" ds:itemID="{BAF85D86-BB5B-4590-A34F-22A88B559C23}">
   <ds:schemaRefs>
-    <ds:schemaRef ds:uri="http://schemas.microsoft.com/office/2006/metadata/properties"/>
-    <ds:schemaRef ds:uri="http://schemas.microsoft.com/office/infopath/2007/PartnerControls"/>
-    <ds:schemaRef ds:uri="96ccb78f-2c76-4bb0-b01a-5f3bed61ee12"/>
-    <ds:schemaRef ds:uri="6db68e30-40e2-4575-a5f2-4080fd64424d"/>
+    <ds:schemaRef ds:uri="http://schemas.microsoft.com/sharepoint/v3/contenttype/forms"/>
   </ds:schemaRefs>
 </ds:datastoreItem>
 </file>
 
 <file path=customXml/itemProps2.xml><?xml version="1.0" encoding="utf-8"?>
-<ds:datastoreItem xmlns:ds="http://schemas.openxmlformats.org/officeDocument/2006/customXml" ds:itemID="{8D98CE05-DB27-4AE8-8C77-25959A929667}">
-  <ds:schemaRefs>
-    <ds:schemaRef ds:uri="http://schemas.openxmlformats.org/officeDocument/2006/bibliography"/>
-  </ds:schemaRefs>
-</ds:datastoreItem>
-</file>
-
-<file path=customXml/itemProps3.xml><?xml version="1.0" encoding="utf-8"?>
 <ds:datastoreItem xmlns:ds="http://schemas.openxmlformats.org/officeDocument/2006/customXml" ds:itemID="{6FC81A7D-11C7-4FCF-A2A6-7352EA091963}">
   <ds:schemaRefs>
     <ds:schemaRef ds:uri="http://schemas.microsoft.com/office/2006/metadata/contentType"/>
@@ -5070,10 +5123,21 @@
 </ds:datastoreItem>
 </file>
 
+<file path=customXml/itemProps3.xml><?xml version="1.0" encoding="utf-8"?>
+<ds:datastoreItem xmlns:ds="http://schemas.openxmlformats.org/officeDocument/2006/customXml" ds:itemID="{8D98CE05-DB27-4AE8-8C77-25959A929667}">
+  <ds:schemaRefs>
+    <ds:schemaRef ds:uri="http://schemas.openxmlformats.org/officeDocument/2006/bibliography"/>
+  </ds:schemaRefs>
+</ds:datastoreItem>
+</file>
+
 <file path=customXml/itemProps4.xml><?xml version="1.0" encoding="utf-8"?>
-<ds:datastoreItem xmlns:ds="http://schemas.openxmlformats.org/officeDocument/2006/customXml" ds:itemID="{BAF85D86-BB5B-4590-A34F-22A88B559C23}">
+<ds:datastoreItem xmlns:ds="http://schemas.openxmlformats.org/officeDocument/2006/customXml" ds:itemID="{444C2919-4422-40F1-8AF7-C6BF22CE75E8}">
   <ds:schemaRefs>
-    <ds:schemaRef ds:uri="http://schemas.microsoft.com/sharepoint/v3/contenttype/forms"/>
+    <ds:schemaRef ds:uri="http://schemas.microsoft.com/office/2006/metadata/properties"/>
+    <ds:schemaRef ds:uri="http://schemas.microsoft.com/office/infopath/2007/PartnerControls"/>
+    <ds:schemaRef ds:uri="96ccb78f-2c76-4bb0-b01a-5f3bed61ee12"/>
+    <ds:schemaRef ds:uri="6db68e30-40e2-4575-a5f2-4080fd64424d"/>
   </ds:schemaRefs>
 </ds:datastoreItem>
 </file>
</xml_diff>